<commit_message>
fixed bug in ordering of features for prediction
</commit_message>
<xml_diff>
--- a/thesis/postup_novy.docx
+++ b/thesis/postup_novy.docx
@@ -2426,6 +2426,11 @@
         <w:t>for_prediction = False</w:t>
       </w:r>
     </w:p>
+    <w:p>
+      <w:r>
+        <w:t>First_time = True</w:t>
+      </w:r>
+    </w:p>
     <w:p/>
     <w:p>
       <w:r>
@@ -2866,6 +2871,11 @@
       </w:r>
       <w:r>
         <w:t>True</w:t>
+      </w:r>
+    </w:p>
+    <w:p>
+      <w:r>
+        <w:t>first_time = True</w:t>
       </w:r>
     </w:p>
     <w:sectPr>

</xml_diff>

<commit_message>
small changes for prediction
</commit_message>
<xml_diff>
--- a/thesis/postup_novy.docx
+++ b/thesis/postup_novy.docx
@@ -2519,6 +2519,17 @@
         <w:t xml:space="preserve">  //nezbehlo, malo RAM</w:t>
       </w:r>
     </w:p>
+    <w:p>
+      <w:r>
+        <w:t>Pozor pri met</w:t>
+      </w:r>
+      <w:r>
+        <w:t>ó</w:t>
+      </w:r>
+      <w:r>
+        <w:t>dach na num_class !!</w:t>
+      </w:r>
+    </w:p>
     <w:p/>
     <w:p>
       <w:r>
@@ -2633,6 +2644,17 @@
         <w:t>premenuj classification_selected podla poctu atributov</w:t>
       </w:r>
     </w:p>
+    <w:p>
+      <w:r>
+        <w:t>Pozor pri met</w:t>
+      </w:r>
+      <w:r>
+        <w:t>ó</w:t>
+      </w:r>
+      <w:r>
+        <w:t>dach na num_class !! aj</w:t>
+      </w:r>
+    </w:p>
     <w:p/>
     <w:p>
       <w:r>
@@ -2876,6 +2898,80 @@
     <w:p>
       <w:r>
         <w:t>first_time = True</w:t>
+      </w:r>
+    </w:p>
+    <w:p/>
+    <w:p>
+      <w:pPr>
+        <w:rPr>
+          <w:b/>
+          <w:bCs/>
+        </w:rPr>
+      </w:pPr>
+      <w:r>
+        <w:rPr>
+          <w:b/>
+          <w:bCs/>
+        </w:rPr>
+        <w:t>Klasifik</w:t>
+      </w:r>
+      <w:r>
+        <w:rPr>
+          <w:b/>
+          <w:bCs/>
+        </w:rPr>
+        <w:t>á</w:t>
+      </w:r>
+      <w:r>
+        <w:rPr>
+          <w:b/>
+          <w:bCs/>
+        </w:rPr>
+        <w:t>cia</w:t>
+      </w:r>
+    </w:p>
+    <w:p>
+      <w:r>
+        <w:t>Pozor pri met</w:t>
+      </w:r>
+      <w:r>
+        <w:t>ó</w:t>
+      </w:r>
+      <w:r>
+        <w:t>dach na num_class !!</w:t>
+      </w:r>
+    </w:p>
+    <w:p>
+      <w:r>
+        <w:t>mode == "prediction"</w:t>
+      </w:r>
+    </w:p>
+    <w:p/>
+    <w:p>
+      <w:pPr>
+        <w:rPr>
+          <w:b/>
+          <w:bCs/>
+        </w:rPr>
+      </w:pPr>
+      <w:r>
+        <w:rPr>
+          <w:b/>
+          <w:bCs/>
+        </w:rPr>
+        <w:t>R</w:t>
+      </w:r>
+      <w:r>
+        <w:rPr>
+          <w:b/>
+          <w:bCs/>
+        </w:rPr>
+        <w:t>esults</w:t>
+      </w:r>
+    </w:p>
+    <w:p>
+      <w:r>
+        <w:t>For_prediction = True</w:t>
       </w:r>
     </w:p>
     <w:sectPr>

</xml_diff>

<commit_message>
more and formatted ouputs
</commit_message>
<xml_diff>
--- a/thesis/postup_novy.docx
+++ b/thesis/postup_novy.docx
@@ -2972,6 +2972,419 @@
     <w:p>
       <w:r>
         <w:t>For_prediction = True</w:t>
+      </w:r>
+    </w:p>
+    <w:p/>
+    <w:p>
+      <w:pPr>
+        <w:rPr>
+          <w:b/>
+          <w:bCs/>
+        </w:rPr>
+      </w:pPr>
+      <w:r>
+        <w:rPr>
+          <w:b/>
+          <w:bCs/>
+        </w:rPr>
+        <w:t>Pozn</w:t>
+      </w:r>
+      <w:r>
+        <w:rPr>
+          <w:b/>
+          <w:bCs/>
+        </w:rPr>
+        <w:t>á</w:t>
+      </w:r>
+      <w:r>
+        <w:rPr>
+          <w:b/>
+          <w:bCs/>
+        </w:rPr>
+        <w:t>mka k v</w:t>
+      </w:r>
+      <w:r>
+        <w:rPr>
+          <w:b/>
+          <w:bCs/>
+        </w:rPr>
+        <w:t>ý</w:t>
+      </w:r>
+      <w:r>
+        <w:rPr>
+          <w:b/>
+          <w:bCs/>
+        </w:rPr>
+        <w:t>sledkom</w:t>
+      </w:r>
+    </w:p>
+    <w:p>
+      <w:r>
+        <w:t xml:space="preserve">Pre SVC najprv </w:t>
+      </w:r>
+      <w:r>
+        <w:t>š</w:t>
+      </w:r>
+      <w:r>
+        <w:t>tandardizujem cel</w:t>
+      </w:r>
+      <w:r>
+        <w:t>ý</w:t>
+      </w:r>
+      <w:r>
+        <w:t xml:space="preserve"> dataset, potom urob</w:t>
+      </w:r>
+      <w:r>
+        <w:t>í</w:t>
+      </w:r>
+      <w:r>
+        <w:t>m selekciu, ale ulo</w:t>
+      </w:r>
+      <w:r>
+        <w:t>ží</w:t>
+      </w:r>
+      <w:r>
+        <w:t>m ne</w:t>
+      </w:r>
+      <w:r>
+        <w:t>š</w:t>
+      </w:r>
+      <w:r>
+        <w:t>tandardizovan</w:t>
+      </w:r>
+      <w:r>
+        <w:t>é</w:t>
+      </w:r>
+      <w:r>
+        <w:t xml:space="preserve"> d</w:t>
+      </w:r>
+      <w:r>
+        <w:t>á</w:t>
+      </w:r>
+      <w:r>
+        <w:t>ta. Pred tr</w:t>
+      </w:r>
+      <w:r>
+        <w:t>é</w:t>
+      </w:r>
+      <w:r>
+        <w:t>novan</w:t>
+      </w:r>
+      <w:r>
+        <w:t>í</w:t>
+      </w:r>
+      <w:r>
+        <w:t>m pre predikciu urob</w:t>
+      </w:r>
+      <w:r>
+        <w:t>í</w:t>
+      </w:r>
+      <w:r>
+        <w:t>m nov</w:t>
+      </w:r>
+      <w:r>
+        <w:t>ú</w:t>
+      </w:r>
+      <w:r>
+        <w:t xml:space="preserve"> </w:t>
+      </w:r>
+      <w:r>
+        <w:t>š</w:t>
+      </w:r>
+      <w:r>
+        <w:t>tandardiz</w:t>
+      </w:r>
+      <w:r>
+        <w:t>á</w:t>
+      </w:r>
+      <w:r>
+        <w:t>ciu len na selektovan</w:t>
+      </w:r>
+      <w:r>
+        <w:t>ý</w:t>
+      </w:r>
+      <w:r>
+        <w:t>ch d</w:t>
+      </w:r>
+      <w:r>
+        <w:t>á</w:t>
+      </w:r>
+      <w:r>
+        <w:t>tach a</w:t>
+      </w:r>
+      <w:r>
+        <w:t> </w:t>
+      </w:r>
+      <w:r>
+        <w:t>na t</w:t>
+      </w:r>
+      <w:r>
+        <w:t>ú</w:t>
+      </w:r>
+      <w:r>
+        <w:t>to ulo</w:t>
+      </w:r>
+      <w:r>
+        <w:t>ží</w:t>
+      </w:r>
+      <w:r>
+        <w:t>m spolu so scalerom (a natr</w:t>
+      </w:r>
+      <w:r>
+        <w:t>é</w:t>
+      </w:r>
+      <w:r>
+        <w:t>novan</w:t>
+      </w:r>
+      <w:r>
+        <w:t>ý</w:t>
+      </w:r>
+      <w:r>
+        <w:t>m modelom). Pri z</w:t>
+      </w:r>
+      <w:r>
+        <w:t>í</w:t>
+      </w:r>
+      <w:r>
+        <w:t>skan</w:t>
+      </w:r>
+      <w:r>
+        <w:t>í</w:t>
+      </w:r>
+      <w:r>
+        <w:t xml:space="preserve"> atrib</w:t>
+      </w:r>
+      <w:r>
+        <w:t>ú</w:t>
+      </w:r>
+      <w:r>
+        <w:t>tov pre predikciu pou</w:t>
+      </w:r>
+      <w:r>
+        <w:t>ž</w:t>
+      </w:r>
+      <w:r>
+        <w:t>ijem scaler a</w:t>
+      </w:r>
+      <w:r>
+        <w:t> </w:t>
+      </w:r>
+      <w:r>
+        <w:t>z</w:t>
+      </w:r>
+      <w:r>
+        <w:t>í</w:t>
+      </w:r>
+      <w:r>
+        <w:t xml:space="preserve">skam </w:t>
+      </w:r>
+      <w:r>
+        <w:t>š</w:t>
+      </w:r>
+      <w:r>
+        <w:t>tandardizovan</w:t>
+      </w:r>
+      <w:r>
+        <w:t>é</w:t>
+      </w:r>
+      <w:r>
+        <w:t xml:space="preserve"> d</w:t>
+      </w:r>
+      <w:r>
+        <w:t>á</w:t>
+      </w:r>
+      <w:r>
+        <w:t>ta ktor</w:t>
+      </w:r>
+      <w:r>
+        <w:t>é</w:t>
+      </w:r>
+      <w:r>
+        <w:t xml:space="preserve"> d</w:t>
+      </w:r>
+      <w:r>
+        <w:t>á</w:t>
+      </w:r>
+      <w:r>
+        <w:t>m natr</w:t>
+      </w:r>
+      <w:r>
+        <w:t>é</w:t>
+      </w:r>
+      <w:r>
+        <w:t>novan</w:t>
+      </w:r>
+      <w:r>
+        <w:t>é</w:t>
+      </w:r>
+      <w:r>
+        <w:t xml:space="preserve">mu modelu na predikciu. </w:t>
+      </w:r>
+    </w:p>
+    <w:p>
+      <w:r>
+        <w:t xml:space="preserve">ALE </w:t>
+      </w:r>
+      <w:r>
+        <w:t>š</w:t>
+      </w:r>
+      <w:r>
+        <w:t>tandardiz</w:t>
+      </w:r>
+      <w:r>
+        <w:t>á</w:t>
+      </w:r>
+      <w:r>
+        <w:t>cia bola in</w:t>
+      </w:r>
+      <w:r>
+        <w:t>á</w:t>
+      </w:r>
+      <w:r>
+        <w:t xml:space="preserve"> ako pri selekcii a</w:t>
+      </w:r>
+      <w:r>
+        <w:t> </w:t>
+      </w:r>
+      <w:r>
+        <w:t>tieto hodnoty u</w:t>
+      </w:r>
+      <w:r>
+        <w:t>ž</w:t>
+      </w:r>
+      <w:r>
+        <w:t xml:space="preserve"> nemusia dobre deli</w:t>
+      </w:r>
+      <w:r>
+        <w:t>ť</w:t>
+      </w:r>
+      <w:r>
+        <w:t xml:space="preserve"> priestor atrib</w:t>
+      </w:r>
+      <w:r>
+        <w:t>ú</w:t>
+      </w:r>
+      <w:r>
+        <w:t xml:space="preserve">tov </w:t>
+      </w:r>
+      <w:r>
+        <w:t>–</w:t>
+      </w:r>
+      <w:r>
+        <w:t xml:space="preserve"> v</w:t>
+      </w:r>
+      <w:r>
+        <w:t>ý</w:t>
+      </w:r>
+      <w:r>
+        <w:t>sledky m</w:t>
+      </w:r>
+      <w:r>
+        <w:t>ôž</w:t>
+      </w:r>
+      <w:r>
+        <w:t>u rap</w:t>
+      </w:r>
+      <w:r>
+        <w:t>í</w:t>
+      </w:r>
+      <w:r>
+        <w:t>dne klesn</w:t>
+      </w:r>
+      <w:r>
+        <w:t>úť</w:t>
+      </w:r>
+      <w:r>
+        <w:t xml:space="preserve"> aj ke</w:t>
+      </w:r>
+      <w:r>
+        <w:t>ď</w:t>
+      </w:r>
+      <w:r>
+        <w:t xml:space="preserve"> je </w:t>
+      </w:r>
+      <w:r>
+        <w:t>š</w:t>
+      </w:r>
+      <w:r>
+        <w:t>tandardiz</w:t>
+      </w:r>
+      <w:r>
+        <w:t>á</w:t>
+      </w:r>
+      <w:r>
+        <w:t>cia zhodn</w:t>
+      </w:r>
+      <w:r>
+        <w:t>á</w:t>
+      </w:r>
+      <w:r>
+        <w:t xml:space="preserve"> pri tr</w:t>
+      </w:r>
+      <w:r>
+        <w:t>é</w:t>
+      </w:r>
+      <w:r>
+        <w:t>ningu aj predikcii</w:t>
+      </w:r>
+      <w:r>
+        <w:t>.</w:t>
+      </w:r>
+    </w:p>
+    <w:p>
+      <w:r>
+        <w:t>Takisto</w:t>
+      </w:r>
+      <w:r>
+        <w:t xml:space="preserve"> m</w:t>
+      </w:r>
+      <w:r>
+        <w:t>ôž</w:t>
+      </w:r>
+      <w:r>
+        <w:t>u klesn</w:t>
+      </w:r>
+      <w:r>
+        <w:t>úť</w:t>
+      </w:r>
+      <w:r>
+        <w:t xml:space="preserve"> v</w:t>
+      </w:r>
+      <w:r>
+        <w:t>ý</w:t>
+      </w:r>
+      <w:r>
+        <w:t>sledky ke</w:t>
+      </w:r>
+      <w:r>
+        <w:t>ď</w:t>
+      </w:r>
+      <w:r>
+        <w:t xml:space="preserve"> </w:t>
+      </w:r>
+      <w:r>
+        <w:t>hlavi</w:t>
+      </w:r>
+      <w:r>
+        <w:t>č</w:t>
+      </w:r>
+      <w:r>
+        <w:t>ku zo SVC selekcie pou</w:t>
+      </w:r>
+      <w:r>
+        <w:t>ž</w:t>
+      </w:r>
+      <w:r>
+        <w:t xml:space="preserve">ijem </w:t>
+      </w:r>
+      <w:r>
+        <w:t>v</w:t>
+      </w:r>
+      <w:r>
+        <w:t> </w:t>
+      </w:r>
+      <w:r>
+        <w:t>inej predikcii.</w:t>
       </w:r>
     </w:p>
     <w:sectPr>

</xml_diff>